<commit_message>
Trương Ngọc Tuấn - 2 - Architecture Design.docx đã xem các file trong phần nộp bài, nội dung không thấy liên quan gì cả, nên chỉ tích hợp thêm 1 tí phần bảo mật, còn lại tui bỏ hết
</commit_message>
<xml_diff>
--- a/2. Architecture Design/Architecture Design.docx
+++ b/2. Architecture Design/Architecture Design.docx
@@ -1656,7 +1656,6 @@
       <w:r>
         <w:rPr>
           <w:rFonts w:cs="Arial"/>
-          <w:noProof/>
         </w:rPr>
       </w:r>
       <w:r>
@@ -2156,7 +2155,6 @@
       <w:r>
         <w:rPr>
           <w:rFonts w:cs="Arial"/>
-          <w:noProof/>
         </w:rPr>
       </w:r>
       <w:r>
@@ -3503,14 +3501,6 @@
           <w:rFonts w:cs="Arial"/>
         </w:rPr>
       </w:pPr>
-    </w:p>
-    <w:p>
-      <w:pPr>
-        <w:ind w:left="720"/>
-        <w:rPr>
-          <w:rFonts w:cs="Arial"/>
-        </w:rPr>
-      </w:pPr>
       <w:r>
         <w:rPr>
           <w:rFonts w:cs="Arial"/>
@@ -3601,6 +3591,195 @@
         </w:rPr>
         <w:t>Quản lí(dành cho phụ huynh hoặc giáo viên: Xem bài học, làm bài tập, xem hướng dẫn giải, xem kết quả học tập của user thường, thêm bài học mới, thâm bài tập mới.</w:t>
       </w:r>
+    </w:p>
+    <w:p>
+      <w:pPr>
+        <w:pStyle w:val="Heading2"/>
+      </w:pPr>
+      <w:bookmarkStart w:id="13" w:name="_Toc259517568"/>
+      <w:r>
+        <w:t>Những kết quả nào được đánh giá cho việc bảo mật trong hệ thống này?</w:t>
+      </w:r>
+      <w:bookmarkEnd w:id="13"/>
+    </w:p>
+    <w:p>
+      <w:r>
+        <w:t>Bảo vệ những người dùng và những thông tin nhạy cảm không được phép truy xuất hoặc chỉnh sửa.</w:t>
+      </w:r>
+    </w:p>
+    <w:p>
+      <w:r>
+        <w:t>Ngăn ngừa những sự xâm nhập có hại từ bên ngoài đến hệ thống.</w:t>
+      </w:r>
+    </w:p>
+    <w:p>
+      <w:r>
+        <w:t>Ngăn ngừa sự lạm dụng hệ thống.</w:t>
+      </w:r>
+    </w:p>
+    <w:p>
+      <w:r>
+        <w:t>Tất cả những sự thay đổi có thể được tính toán, xử lý sau.</w:t>
+      </w:r>
+    </w:p>
+    <w:p>
+      <w:pPr>
+        <w:pStyle w:val="Heading2"/>
+      </w:pPr>
+      <w:bookmarkStart w:id="14" w:name="_Toc259517573"/>
+      <w:r>
+        <w:t>Những kỹ thuật bảo mật ứng dụng nào sẽ được sử dụng</w:t>
+      </w:r>
+      <w:r>
+        <w:t>?</w:t>
+      </w:r>
+      <w:bookmarkEnd w:id="14"/>
+    </w:p>
+    <w:p>
+      <w:pPr>
+        <w:ind w:firstLine="720"/>
+      </w:pPr>
+      <w:r>
+        <w:t>Những giá trị được nhập vào trong mỗi miền sẽ được kiểm tra tính hợp lệ trước khi sử dụng.</w:t>
+      </w:r>
+    </w:p>
+    <w:p>
+      <w:pPr>
+        <w:ind w:firstLine="720"/>
+      </w:pPr>
+      <w:r>
+        <w:t>Tên người dùng và password sẽ được yêu cầu để xử lý.</w:t>
+      </w:r>
+    </w:p>
+    <w:p>
+      <w:pPr>
+        <w:ind w:firstLine="720"/>
+      </w:pPr>
+      <w:r>
+        <w:t>Mật mã sẽ được lưu lại dưới dạng mã hóa.</w:t>
+      </w:r>
+    </w:p>
+    <w:p>
+      <w:pPr>
+        <w:ind w:firstLine="720"/>
+      </w:pPr>
+      <w:r>
+        <w:t>Kiểm tra địa chỉ Email của người dùng.</w:t>
+      </w:r>
+    </w:p>
+    <w:p>
+      <w:pPr>
+        <w:pStyle w:val="Heading1"/>
+        <w:rPr>
+          <w:noProof/>
+        </w:rPr>
+      </w:pPr>
+      <w:bookmarkStart w:id="15" w:name="_Toc262124828"/>
+      <w:r>
+        <w:rPr>
+          <w:noProof/>
+        </w:rPr>
+        <w:t>Triển khai hệ thống</w:t>
+      </w:r>
+      <w:bookmarkEnd w:id="15"/>
+    </w:p>
+    <w:p>
+      <w:r>
+        <w:t>Hệ thống sau khi hoàn thành sẽ được chuyển giao cho người dùng dưới dạng đĩa CD.</w:t>
+      </w:r>
+    </w:p>
+    <w:p>
+      <w:r>
+        <w:t>Yêu cầu cấu hình của máy:</w:t>
+      </w:r>
+    </w:p>
+    <w:p>
+      <w:pPr>
+        <w:pStyle w:val="ListParagraph"/>
+        <w:numPr>
+          <w:ilvl w:val="0"/>
+          <w:numId w:val="45"/>
+        </w:numPr>
+        <w:spacing w:line="360" w:lineRule="auto"/>
+        <w:rPr>
+          <w:rFonts w:ascii="Times New Roman" w:hAnsi="Times New Roman" w:cs="Times New Roman"/>
+        </w:rPr>
+      </w:pPr>
+      <w:r>
+        <w:rPr>
+          <w:rFonts w:ascii="Times New Roman" w:hAnsi="Times New Roman" w:cs="Times New Roman"/>
+        </w:rPr>
+        <w:t>RAM: 256MB</w:t>
+      </w:r>
+    </w:p>
+    <w:p>
+      <w:pPr>
+        <w:pStyle w:val="ListParagraph"/>
+        <w:numPr>
+          <w:ilvl w:val="0"/>
+          <w:numId w:val="45"/>
+        </w:numPr>
+        <w:spacing w:line="360" w:lineRule="auto"/>
+        <w:rPr>
+          <w:rFonts w:ascii="Times New Roman" w:hAnsi="Times New Roman" w:cs="Times New Roman"/>
+        </w:rPr>
+      </w:pPr>
+      <w:r>
+        <w:rPr>
+          <w:rFonts w:ascii="Times New Roman" w:hAnsi="Times New Roman" w:cs="Times New Roman"/>
+        </w:rPr>
+        <w:t>CPU: &gt;500Mhz</w:t>
+      </w:r>
+    </w:p>
+    <w:p>
+      <w:pPr>
+        <w:pStyle w:val="ListParagraph"/>
+        <w:numPr>
+          <w:ilvl w:val="0"/>
+          <w:numId w:val="45"/>
+        </w:numPr>
+        <w:spacing w:line="360" w:lineRule="auto"/>
+        <w:rPr>
+          <w:rFonts w:ascii="Times New Roman" w:hAnsi="Times New Roman" w:cs="Times New Roman"/>
+        </w:rPr>
+      </w:pPr>
+      <w:r>
+        <w:rPr>
+          <w:rFonts w:ascii="Times New Roman" w:hAnsi="Times New Roman" w:cs="Times New Roman"/>
+        </w:rPr>
+        <w:t>HDD Free: 500Mb</w:t>
+      </w:r>
+    </w:p>
+    <w:p>
+      <w:pPr>
+        <w:pStyle w:val="ListParagraph"/>
+        <w:numPr>
+          <w:ilvl w:val="0"/>
+          <w:numId w:val="45"/>
+        </w:numPr>
+        <w:spacing w:line="360" w:lineRule="auto"/>
+        <w:rPr>
+          <w:rFonts w:ascii="Times New Roman" w:hAnsi="Times New Roman" w:cs="Times New Roman"/>
+        </w:rPr>
+      </w:pPr>
+      <w:r>
+        <w:rPr>
+          <w:rFonts w:ascii="Times New Roman" w:hAnsi="Times New Roman" w:cs="Times New Roman"/>
+        </w:rPr>
+        <w:t>OS: Windows XP,NT,Vista, 7.</w:t>
+      </w:r>
+    </w:p>
+    <w:p>
+      <w:r>
+        <w:t>Hướng dẫn sử dụng cho người dùng.</w:t>
+      </w:r>
+    </w:p>
+    <w:p>
+      <w:pPr>
+        <w:rPr>
+          <w:rFonts w:cs="Arial"/>
+        </w:rPr>
+      </w:pPr>
     </w:p>
     <w:bookmarkEnd w:id="0"/>
     <w:p>
@@ -3703,7 +3882,7 @@
         <w:rStyle w:val="PageNumber"/>
         <w:noProof/>
       </w:rPr>
-      <w:t>6-6</w:t>
+      <w:t>7-6</w:t>
     </w:r>
     <w:r>
       <w:rPr>
@@ -3800,7 +3979,7 @@
         <v:path o:extrusionok="f" gradientshapeok="t" o:connecttype="rect"/>
         <o:lock v:ext="edit" aspectratio="t"/>
       </v:shapetype>
-      <v:shape id="_x0000_i1028" type="#_x0000_t75" style="width:11.55pt;height:11.55pt" o:bullet="t">
+      <v:shape id="_x0000_i1034" type="#_x0000_t75" style="width:11.25pt;height:11.25pt" o:bullet="t">
         <v:imagedata r:id="rId1" o:title="mso47"/>
       </v:shape>
     </w:pict>
@@ -5474,6 +5653,119 @@
     </w:lvl>
   </w:abstractNum>
   <w:abstractNum w:abstractNumId="15">
+    <w:nsid w:val="2EB91EC3"/>
+    <w:multiLevelType w:val="hybridMultilevel"/>
+    <w:tmpl w:val="93665B50"/>
+    <w:lvl w:ilvl="0" w:tplc="0409000B">
+      <w:start w:val="1"/>
+      <w:numFmt w:val="bullet"/>
+      <w:lvlText w:val=""/>
+      <w:lvlJc w:val="left"/>
+      <w:pPr>
+        <w:ind w:left="720" w:hanging="360"/>
+      </w:pPr>
+      <w:rPr>
+        <w:rFonts w:ascii="Wingdings" w:hAnsi="Wingdings" w:hint="default"/>
+      </w:rPr>
+    </w:lvl>
+    <w:lvl w:ilvl="1" w:tplc="04090003" w:tentative="1">
+      <w:start w:val="1"/>
+      <w:numFmt w:val="bullet"/>
+      <w:lvlText w:val="o"/>
+      <w:lvlJc w:val="left"/>
+      <w:pPr>
+        <w:ind w:left="1440" w:hanging="360"/>
+      </w:pPr>
+      <w:rPr>
+        <w:rFonts w:ascii="Courier New" w:hAnsi="Courier New" w:cs="Courier New" w:hint="default"/>
+      </w:rPr>
+    </w:lvl>
+    <w:lvl w:ilvl="2" w:tplc="04090005" w:tentative="1">
+      <w:start w:val="1"/>
+      <w:numFmt w:val="bullet"/>
+      <w:lvlText w:val=""/>
+      <w:lvlJc w:val="left"/>
+      <w:pPr>
+        <w:ind w:left="2160" w:hanging="360"/>
+      </w:pPr>
+      <w:rPr>
+        <w:rFonts w:ascii="Wingdings" w:hAnsi="Wingdings" w:hint="default"/>
+      </w:rPr>
+    </w:lvl>
+    <w:lvl w:ilvl="3" w:tplc="04090001" w:tentative="1">
+      <w:start w:val="1"/>
+      <w:numFmt w:val="bullet"/>
+      <w:lvlText w:val=""/>
+      <w:lvlJc w:val="left"/>
+      <w:pPr>
+        <w:ind w:left="2880" w:hanging="360"/>
+      </w:pPr>
+      <w:rPr>
+        <w:rFonts w:ascii="Symbol" w:hAnsi="Symbol" w:hint="default"/>
+      </w:rPr>
+    </w:lvl>
+    <w:lvl w:ilvl="4" w:tplc="04090003" w:tentative="1">
+      <w:start w:val="1"/>
+      <w:numFmt w:val="bullet"/>
+      <w:lvlText w:val="o"/>
+      <w:lvlJc w:val="left"/>
+      <w:pPr>
+        <w:ind w:left="3600" w:hanging="360"/>
+      </w:pPr>
+      <w:rPr>
+        <w:rFonts w:ascii="Courier New" w:hAnsi="Courier New" w:cs="Courier New" w:hint="default"/>
+      </w:rPr>
+    </w:lvl>
+    <w:lvl w:ilvl="5" w:tplc="04090005" w:tentative="1">
+      <w:start w:val="1"/>
+      <w:numFmt w:val="bullet"/>
+      <w:lvlText w:val=""/>
+      <w:lvlJc w:val="left"/>
+      <w:pPr>
+        <w:ind w:left="4320" w:hanging="360"/>
+      </w:pPr>
+      <w:rPr>
+        <w:rFonts w:ascii="Wingdings" w:hAnsi="Wingdings" w:hint="default"/>
+      </w:rPr>
+    </w:lvl>
+    <w:lvl w:ilvl="6" w:tplc="04090001" w:tentative="1">
+      <w:start w:val="1"/>
+      <w:numFmt w:val="bullet"/>
+      <w:lvlText w:val=""/>
+      <w:lvlJc w:val="left"/>
+      <w:pPr>
+        <w:ind w:left="5040" w:hanging="360"/>
+      </w:pPr>
+      <w:rPr>
+        <w:rFonts w:ascii="Symbol" w:hAnsi="Symbol" w:hint="default"/>
+      </w:rPr>
+    </w:lvl>
+    <w:lvl w:ilvl="7" w:tplc="04090003" w:tentative="1">
+      <w:start w:val="1"/>
+      <w:numFmt w:val="bullet"/>
+      <w:lvlText w:val="o"/>
+      <w:lvlJc w:val="left"/>
+      <w:pPr>
+        <w:ind w:left="5760" w:hanging="360"/>
+      </w:pPr>
+      <w:rPr>
+        <w:rFonts w:ascii="Courier New" w:hAnsi="Courier New" w:cs="Courier New" w:hint="default"/>
+      </w:rPr>
+    </w:lvl>
+    <w:lvl w:ilvl="8" w:tplc="04090005" w:tentative="1">
+      <w:start w:val="1"/>
+      <w:numFmt w:val="bullet"/>
+      <w:lvlText w:val=""/>
+      <w:lvlJc w:val="left"/>
+      <w:pPr>
+        <w:ind w:left="6480" w:hanging="360"/>
+      </w:pPr>
+      <w:rPr>
+        <w:rFonts w:ascii="Wingdings" w:hAnsi="Wingdings" w:hint="default"/>
+      </w:rPr>
+    </w:lvl>
+  </w:abstractNum>
+  <w:abstractNum w:abstractNumId="16">
     <w:nsid w:val="344446D3"/>
     <w:multiLevelType w:val="hybridMultilevel"/>
     <w:tmpl w:val="2EE433F4"/>
@@ -5585,7 +5877,7 @@
       </w:rPr>
     </w:lvl>
   </w:abstractNum>
-  <w:abstractNum w:abstractNumId="16">
+  <w:abstractNum w:abstractNumId="17">
     <w:nsid w:val="38746E0B"/>
     <w:multiLevelType w:val="multilevel"/>
     <w:tmpl w:val="E2906832"/>
@@ -5732,7 +6024,7 @@
       </w:rPr>
     </w:lvl>
   </w:abstractNum>
-  <w:abstractNum w:abstractNumId="17">
+  <w:abstractNum w:abstractNumId="18">
     <w:nsid w:val="3B3C3FBF"/>
     <w:multiLevelType w:val="hybridMultilevel"/>
     <w:tmpl w:val="729C5196"/>
@@ -5845,7 +6137,7 @@
       </w:rPr>
     </w:lvl>
   </w:abstractNum>
-  <w:abstractNum w:abstractNumId="18">
+  <w:abstractNum w:abstractNumId="19">
     <w:nsid w:val="3D117350"/>
     <w:multiLevelType w:val="hybridMultilevel"/>
     <w:tmpl w:val="0DE8E794"/>
@@ -5958,7 +6250,7 @@
       </w:rPr>
     </w:lvl>
   </w:abstractNum>
-  <w:abstractNum w:abstractNumId="19">
+  <w:abstractNum w:abstractNumId="20">
     <w:nsid w:val="3D7C7321"/>
     <w:multiLevelType w:val="hybridMultilevel"/>
     <w:tmpl w:val="F8EAACB6"/>
@@ -6044,7 +6336,7 @@
       </w:pPr>
     </w:lvl>
   </w:abstractNum>
-  <w:abstractNum w:abstractNumId="20">
+  <w:abstractNum w:abstractNumId="21">
     <w:nsid w:val="3EFC029F"/>
     <w:multiLevelType w:val="hybridMultilevel"/>
     <w:tmpl w:val="3CB41FB6"/>
@@ -6157,7 +6449,7 @@
       </w:rPr>
     </w:lvl>
   </w:abstractNum>
-  <w:abstractNum w:abstractNumId="21">
+  <w:abstractNum w:abstractNumId="22">
     <w:nsid w:val="3F560976"/>
     <w:multiLevelType w:val="hybridMultilevel"/>
     <w:tmpl w:val="504CE872"/>
@@ -6270,7 +6562,7 @@
       </w:rPr>
     </w:lvl>
   </w:abstractNum>
-  <w:abstractNum w:abstractNumId="22">
+  <w:abstractNum w:abstractNumId="23">
     <w:nsid w:val="3FE90ED9"/>
     <w:multiLevelType w:val="hybridMultilevel"/>
     <w:tmpl w:val="B0C056F8"/>
@@ -6359,7 +6651,7 @@
       </w:pPr>
     </w:lvl>
   </w:abstractNum>
-  <w:abstractNum w:abstractNumId="23">
+  <w:abstractNum w:abstractNumId="24">
     <w:nsid w:val="400708F5"/>
     <w:multiLevelType w:val="hybridMultilevel"/>
     <w:tmpl w:val="E3B07AA8"/>
@@ -6472,7 +6764,7 @@
       </w:rPr>
     </w:lvl>
   </w:abstractNum>
-  <w:abstractNum w:abstractNumId="24">
+  <w:abstractNum w:abstractNumId="25">
     <w:nsid w:val="42E74E4A"/>
     <w:multiLevelType w:val="hybridMultilevel"/>
     <w:tmpl w:val="4B18592E"/>
@@ -6586,7 +6878,7 @@
       </w:rPr>
     </w:lvl>
   </w:abstractNum>
-  <w:abstractNum w:abstractNumId="25">
+  <w:abstractNum w:abstractNumId="26">
     <w:nsid w:val="48867257"/>
     <w:multiLevelType w:val="hybridMultilevel"/>
     <w:tmpl w:val="56080820"/>
@@ -6675,7 +6967,7 @@
       </w:pPr>
     </w:lvl>
   </w:abstractNum>
-  <w:abstractNum w:abstractNumId="26">
+  <w:abstractNum w:abstractNumId="27">
     <w:nsid w:val="4976705F"/>
     <w:multiLevelType w:val="hybridMultilevel"/>
     <w:tmpl w:val="BD529F40"/>
@@ -6788,7 +7080,7 @@
       </w:rPr>
     </w:lvl>
   </w:abstractNum>
-  <w:abstractNum w:abstractNumId="27">
+  <w:abstractNum w:abstractNumId="28">
     <w:nsid w:val="4AA43442"/>
     <w:multiLevelType w:val="hybridMultilevel"/>
     <w:tmpl w:val="AD88D1CA"/>
@@ -6877,7 +7169,7 @@
       </w:pPr>
     </w:lvl>
   </w:abstractNum>
-  <w:abstractNum w:abstractNumId="28">
+  <w:abstractNum w:abstractNumId="29">
     <w:nsid w:val="4C1A45F5"/>
     <w:multiLevelType w:val="hybridMultilevel"/>
     <w:tmpl w:val="07FCAE32"/>
@@ -6990,7 +7282,7 @@
       </w:rPr>
     </w:lvl>
   </w:abstractNum>
-  <w:abstractNum w:abstractNumId="29">
+  <w:abstractNum w:abstractNumId="30">
     <w:nsid w:val="53274511"/>
     <w:multiLevelType w:val="hybridMultilevel"/>
     <w:tmpl w:val="1188D6B0"/>
@@ -7103,7 +7395,7 @@
       </w:rPr>
     </w:lvl>
   </w:abstractNum>
-  <w:abstractNum w:abstractNumId="30">
+  <w:abstractNum w:abstractNumId="31">
     <w:nsid w:val="61775D76"/>
     <w:multiLevelType w:val="multilevel"/>
     <w:tmpl w:val="2020EB4E"/>
@@ -7250,7 +7542,7 @@
       </w:rPr>
     </w:lvl>
   </w:abstractNum>
-  <w:abstractNum w:abstractNumId="31">
+  <w:abstractNum w:abstractNumId="32">
     <w:nsid w:val="6A895143"/>
     <w:multiLevelType w:val="multilevel"/>
     <w:tmpl w:val="042A001F"/>
@@ -7336,7 +7628,7 @@
       </w:pPr>
     </w:lvl>
   </w:abstractNum>
-  <w:abstractNum w:abstractNumId="32">
+  <w:abstractNum w:abstractNumId="33">
     <w:nsid w:val="6AB853AE"/>
     <w:multiLevelType w:val="hybridMultilevel"/>
     <w:tmpl w:val="62864D0E"/>
@@ -7427,7 +7719,7 @@
       </w:pPr>
     </w:lvl>
   </w:abstractNum>
-  <w:abstractNum w:abstractNumId="33">
+  <w:abstractNum w:abstractNumId="34">
     <w:nsid w:val="6E487C57"/>
     <w:multiLevelType w:val="hybridMultilevel"/>
     <w:tmpl w:val="F6223288"/>
@@ -7516,7 +7808,7 @@
       </w:pPr>
     </w:lvl>
   </w:abstractNum>
-  <w:abstractNum w:abstractNumId="34">
+  <w:abstractNum w:abstractNumId="35">
     <w:nsid w:val="6FFE3098"/>
     <w:multiLevelType w:val="hybridMultilevel"/>
     <w:tmpl w:val="C2467B78"/>
@@ -7629,7 +7921,7 @@
       </w:rPr>
     </w:lvl>
   </w:abstractNum>
-  <w:abstractNum w:abstractNumId="35">
+  <w:abstractNum w:abstractNumId="36">
     <w:nsid w:val="70540967"/>
     <w:multiLevelType w:val="hybridMultilevel"/>
     <w:tmpl w:val="D7800710"/>
@@ -7742,7 +8034,7 @@
       </w:rPr>
     </w:lvl>
   </w:abstractNum>
-  <w:abstractNum w:abstractNumId="36">
+  <w:abstractNum w:abstractNumId="37">
     <w:nsid w:val="78325600"/>
     <w:multiLevelType w:val="hybridMultilevel"/>
     <w:tmpl w:val="02C807C0"/>
@@ -7854,7 +8146,7 @@
       </w:rPr>
     </w:lvl>
   </w:abstractNum>
-  <w:abstractNum w:abstractNumId="37">
+  <w:abstractNum w:abstractNumId="38">
     <w:nsid w:val="7D7D7204"/>
     <w:multiLevelType w:val="multilevel"/>
     <w:tmpl w:val="04090025"/>
@@ -7949,7 +8241,7 @@
       </w:pPr>
     </w:lvl>
   </w:abstractNum>
-  <w:abstractNum w:abstractNumId="38">
+  <w:abstractNum w:abstractNumId="39">
     <w:nsid w:val="7D917519"/>
     <w:multiLevelType w:val="hybridMultilevel"/>
     <w:tmpl w:val="039E3DC0"/>
@@ -8062,7 +8354,7 @@
       </w:rPr>
     </w:lvl>
   </w:abstractNum>
-  <w:abstractNum w:abstractNumId="39">
+  <w:abstractNum w:abstractNumId="40">
     <w:nsid w:val="7D9C216E"/>
     <w:multiLevelType w:val="hybridMultilevel"/>
     <w:tmpl w:val="25E8AA64"/>
@@ -8175,7 +8467,7 @@
       </w:rPr>
     </w:lvl>
   </w:abstractNum>
-  <w:abstractNum w:abstractNumId="40">
+  <w:abstractNum w:abstractNumId="41">
     <w:nsid w:val="7E4614C7"/>
     <w:multiLevelType w:val="multilevel"/>
     <w:tmpl w:val="FEC0CA0E"/>
@@ -8322,7 +8614,7 @@
       </w:rPr>
     </w:lvl>
   </w:abstractNum>
-  <w:abstractNum w:abstractNumId="41">
+  <w:abstractNum w:abstractNumId="42">
     <w:nsid w:val="7EB40CAC"/>
     <w:multiLevelType w:val="hybridMultilevel"/>
     <w:tmpl w:val="CF00CB08"/>
@@ -8435,7 +8727,7 @@
       </w:rPr>
     </w:lvl>
   </w:abstractNum>
-  <w:abstractNum w:abstractNumId="42">
+  <w:abstractNum w:abstractNumId="43">
     <w:nsid w:val="7F117E52"/>
     <w:multiLevelType w:val="hybridMultilevel"/>
     <w:tmpl w:val="AB88247C"/>
@@ -8549,67 +8841,67 @@
     </w:lvl>
   </w:abstractNum>
   <w:num w:numId="1">
-    <w:abstractNumId w:val="36"/>
+    <w:abstractNumId w:val="37"/>
   </w:num>
   <w:num w:numId="2">
     <w:abstractNumId w:val="4"/>
   </w:num>
   <w:num w:numId="3">
-    <w:abstractNumId w:val="41"/>
+    <w:abstractNumId w:val="42"/>
   </w:num>
   <w:num w:numId="4">
-    <w:abstractNumId w:val="28"/>
+    <w:abstractNumId w:val="29"/>
   </w:num>
   <w:num w:numId="5">
-    <w:abstractNumId w:val="34"/>
+    <w:abstractNumId w:val="35"/>
   </w:num>
   <w:num w:numId="6">
-    <w:abstractNumId w:val="17"/>
+    <w:abstractNumId w:val="18"/>
   </w:num>
   <w:num w:numId="7">
+    <w:abstractNumId w:val="22"/>
+  </w:num>
+  <w:num w:numId="8">
     <w:abstractNumId w:val="21"/>
   </w:num>
-  <w:num w:numId="8">
-    <w:abstractNumId w:val="20"/>
-  </w:num>
   <w:num w:numId="9">
-    <w:abstractNumId w:val="38"/>
+    <w:abstractNumId w:val="39"/>
   </w:num>
   <w:num w:numId="10">
-    <w:abstractNumId w:val="39"/>
+    <w:abstractNumId w:val="40"/>
   </w:num>
   <w:num w:numId="11">
     <w:abstractNumId w:val="8"/>
   </w:num>
   <w:num w:numId="12">
-    <w:abstractNumId w:val="22"/>
+    <w:abstractNumId w:val="23"/>
   </w:num>
   <w:num w:numId="13">
-    <w:abstractNumId w:val="29"/>
+    <w:abstractNumId w:val="30"/>
   </w:num>
   <w:num w:numId="14">
-    <w:abstractNumId w:val="18"/>
+    <w:abstractNumId w:val="19"/>
   </w:num>
   <w:num w:numId="15">
-    <w:abstractNumId w:val="35"/>
+    <w:abstractNumId w:val="36"/>
   </w:num>
   <w:num w:numId="16">
+    <w:abstractNumId w:val="32"/>
+  </w:num>
+  <w:num w:numId="17">
     <w:abstractNumId w:val="31"/>
   </w:num>
-  <w:num w:numId="17">
-    <w:abstractNumId w:val="30"/>
-  </w:num>
   <w:num w:numId="18">
-    <w:abstractNumId w:val="30"/>
+    <w:abstractNumId w:val="31"/>
   </w:num>
   <w:num w:numId="19">
+    <w:abstractNumId w:val="17"/>
+  </w:num>
+  <w:num w:numId="20">
     <w:abstractNumId w:val="16"/>
   </w:num>
-  <w:num w:numId="20">
-    <w:abstractNumId w:val="15"/>
-  </w:num>
   <w:num w:numId="21">
-    <w:abstractNumId w:val="33"/>
+    <w:abstractNumId w:val="34"/>
   </w:num>
   <w:num w:numId="22">
     <w:abstractNumId w:val="12"/>
@@ -8618,7 +8910,7 @@
     <w:abstractNumId w:val="5"/>
   </w:num>
   <w:num w:numId="24">
-    <w:abstractNumId w:val="19"/>
+    <w:abstractNumId w:val="20"/>
   </w:num>
   <w:num w:numId="25">
     <w:abstractNumId w:val="3"/>
@@ -8627,7 +8919,7 @@
     <w:abstractNumId w:val="14"/>
   </w:num>
   <w:num w:numId="27">
-    <w:abstractNumId w:val="40"/>
+    <w:abstractNumId w:val="41"/>
   </w:num>
   <w:num w:numId="28">
     <w:abstractNumId w:val="9"/>
@@ -8636,10 +8928,10 @@
     <w:abstractNumId w:val="13"/>
   </w:num>
   <w:num w:numId="30">
-    <w:abstractNumId w:val="42"/>
+    <w:abstractNumId w:val="43"/>
   </w:num>
   <w:num w:numId="31">
-    <w:abstractNumId w:val="27"/>
+    <w:abstractNumId w:val="28"/>
   </w:num>
   <w:num w:numId="32">
     <w:abstractNumId w:val="0"/>
@@ -8654,10 +8946,10 @@
     <w:abstractNumId w:val="2"/>
   </w:num>
   <w:num w:numId="36">
-    <w:abstractNumId w:val="25"/>
+    <w:abstractNumId w:val="26"/>
   </w:num>
   <w:num w:numId="37">
-    <w:abstractNumId w:val="32"/>
+    <w:abstractNumId w:val="33"/>
   </w:num>
   <w:num w:numId="38">
     <w:abstractNumId w:val="11"/>
@@ -8669,16 +8961,19 @@
     <w:abstractNumId w:val="6"/>
   </w:num>
   <w:num w:numId="41">
+    <w:abstractNumId w:val="25"/>
+  </w:num>
+  <w:num w:numId="42">
+    <w:abstractNumId w:val="27"/>
+  </w:num>
+  <w:num w:numId="43">
     <w:abstractNumId w:val="24"/>
   </w:num>
-  <w:num w:numId="42">
-    <w:abstractNumId w:val="26"/>
+  <w:num w:numId="44">
+    <w:abstractNumId w:val="38"/>
   </w:num>
-  <w:num w:numId="43">
-    <w:abstractNumId w:val="23"/>
-  </w:num>
-  <w:num w:numId="44">
-    <w:abstractNumId w:val="37"/>
+  <w:num w:numId="45">
+    <w:abstractNumId w:val="15"/>
   </w:num>
 </w:numbering>
 </file>

</xml_diff>